<commit_message>
end of second part
</commit_message>
<xml_diff>
--- a/planning for practice portfolio.docx
+++ b/planning for practice portfolio.docx
@@ -1678,6 +1678,490 @@
         <w:gridCol w:w="11245"/>
       </w:tblGrid>
       <w:tr>
+        <w:trPr>
+          <w:trHeight w:val="3140"/>
+        </w:trPr>
+        <w:tc>
+          <w:tcPr>
+            <w:tcW w:w="11245" w:type="dxa"/>
+          </w:tcPr>
+          <w:p>
+            <w:pPr>
+              <w:rPr>
+                <w:sz w:val="24"/>
+                <w:szCs w:val="24"/>
+              </w:rPr>
+            </w:pPr>
+            <w:r>
+              <w:rPr>
+                <w:sz w:val="24"/>
+                <w:szCs w:val="24"/>
+              </w:rPr>
+              <w:t>&lt;div</w:t>
+            </w:r>
+            <w:r>
+              <w:rPr>
+                <w:color w:val="FF0000"/>
+                <w:sz w:val="24"/>
+                <w:szCs w:val="24"/>
+              </w:rPr>
+              <w:t>&gt;</w:t>
+            </w:r>
+            <w:r>
+              <w:rPr>
+                <w:color w:val="FF0000"/>
+                <w:sz w:val="24"/>
+                <w:szCs w:val="24"/>
+              </w:rPr>
+              <w:t>(class—about-me)</w:t>
+            </w:r>
+            <w:r>
+              <w:rPr>
+                <w:color w:val="FF0000"/>
+                <w:sz w:val="24"/>
+                <w:szCs w:val="24"/>
+              </w:rPr>
+              <w:t xml:space="preserve"> (</w:t>
+            </w:r>
+            <w:proofErr w:type="spellStart"/>
+            <w:r>
+              <w:rPr>
+                <w:color w:val="FF0000"/>
+                <w:sz w:val="24"/>
+                <w:szCs w:val="24"/>
+              </w:rPr>
+              <w:t>taxt-align:center</w:t>
+            </w:r>
+            <w:proofErr w:type="spellEnd"/>
+            <w:r>
+              <w:rPr>
+                <w:color w:val="FF0000"/>
+                <w:sz w:val="24"/>
+                <w:szCs w:val="24"/>
+              </w:rPr>
+              <w:t>)</w:t>
+            </w:r>
+            <w:r>
+              <w:rPr>
+                <w:color w:val="FF0000"/>
+                <w:sz w:val="24"/>
+                <w:szCs w:val="24"/>
+              </w:rPr>
+              <w:t>(</w:t>
+            </w:r>
+            <w:proofErr w:type="spellStart"/>
+            <w:r>
+              <w:rPr>
+                <w:color w:val="FF0000"/>
+                <w:sz w:val="24"/>
+                <w:szCs w:val="24"/>
+              </w:rPr>
+              <w:t>margin:20px</w:t>
+            </w:r>
+            <w:proofErr w:type="spellEnd"/>
+            <w:r>
+              <w:rPr>
+                <w:color w:val="FF0000"/>
+                <w:sz w:val="24"/>
+                <w:szCs w:val="24"/>
+              </w:rPr>
+              <w:t xml:space="preserve"> </w:t>
+            </w:r>
+            <w:proofErr w:type="spellStart"/>
+            <w:r>
+              <w:rPr>
+                <w:color w:val="FF0000"/>
+                <w:sz w:val="24"/>
+                <w:szCs w:val="24"/>
+              </w:rPr>
+              <w:t>60px</w:t>
+            </w:r>
+            <w:proofErr w:type="spellEnd"/>
+            <w:r>
+              <w:rPr>
+                <w:color w:val="FF0000"/>
+                <w:sz w:val="24"/>
+                <w:szCs w:val="24"/>
+              </w:rPr>
+              <w:t>)</w:t>
+            </w:r>
+          </w:p>
+          <w:p>
+            <w:pPr>
+              <w:rPr>
+                <w:sz w:val="24"/>
+                <w:szCs w:val="24"/>
+              </w:rPr>
+            </w:pPr>
+            <w:r>
+              <w:rPr>
+                <w:sz w:val="24"/>
+                <w:szCs w:val="24"/>
+              </w:rPr>
+              <w:t>&lt;</w:t>
+            </w:r>
+            <w:proofErr w:type="spellStart"/>
+            <w:r>
+              <w:rPr>
+                <w:sz w:val="24"/>
+                <w:szCs w:val="24"/>
+              </w:rPr>
+              <w:t>h1</w:t>
+            </w:r>
+            <w:proofErr w:type="spellEnd"/>
+            <w:r>
+              <w:rPr>
+                <w:sz w:val="24"/>
+                <w:szCs w:val="24"/>
+              </w:rPr>
+              <w:t>&gt;&lt;/</w:t>
+            </w:r>
+            <w:proofErr w:type="spellStart"/>
+            <w:r>
+              <w:rPr>
+                <w:sz w:val="24"/>
+                <w:szCs w:val="24"/>
+              </w:rPr>
+              <w:t>h1</w:t>
+            </w:r>
+            <w:proofErr w:type="spellEnd"/>
+            <w:r>
+              <w:rPr>
+                <w:sz w:val="24"/>
+                <w:szCs w:val="24"/>
+              </w:rPr>
+              <w:t>&gt;</w:t>
+            </w:r>
+          </w:p>
+          <w:p>
+            <w:pPr>
+              <w:rPr>
+                <w:sz w:val="24"/>
+                <w:szCs w:val="24"/>
+              </w:rPr>
+            </w:pPr>
+            <w:r>
+              <w:rPr>
+                <w:sz w:val="24"/>
+                <w:szCs w:val="24"/>
+              </w:rPr>
+              <w:t>&lt;p&gt;&lt;/p&gt;</w:t>
+            </w:r>
+          </w:p>
+          <w:p>
+            <w:pPr>
+              <w:rPr>
+                <w:sz w:val="24"/>
+                <w:szCs w:val="24"/>
+              </w:rPr>
+            </w:pPr>
+            <w:r>
+              <w:rPr>
+                <w:sz w:val="24"/>
+                <w:szCs w:val="24"/>
+              </w:rPr>
+              <w:t>&lt;/div&gt;</w:t>
+            </w:r>
+          </w:p>
+          <w:p>
+            <w:pPr>
+              <w:rPr>
+                <w:sz w:val="24"/>
+                <w:szCs w:val="24"/>
+              </w:rPr>
+            </w:pPr>
+            <w:r>
+              <w:rPr>
+                <w:sz w:val="24"/>
+                <w:szCs w:val="24"/>
+              </w:rPr>
+              <w:t>&lt;div&gt;</w:t>
+            </w:r>
+            <w:r>
+              <w:rPr>
+                <w:color w:val="FF0000"/>
+                <w:sz w:val="24"/>
+                <w:szCs w:val="24"/>
+              </w:rPr>
+              <w:t>(class—“my-bio”)</w:t>
+            </w:r>
+          </w:p>
+          <w:p>
+            <w:pPr>
+              <w:rPr>
+                <w:sz w:val="24"/>
+                <w:szCs w:val="24"/>
+              </w:rPr>
+            </w:pPr>
+            <w:r>
+              <w:rPr>
+                <w:sz w:val="24"/>
+                <w:szCs w:val="24"/>
+              </w:rPr>
+              <w:t>&lt;</w:t>
+            </w:r>
+            <w:proofErr w:type="spellStart"/>
+            <w:r>
+              <w:rPr>
+                <w:sz w:val="24"/>
+                <w:szCs w:val="24"/>
+              </w:rPr>
+              <w:t>h1</w:t>
+            </w:r>
+            <w:proofErr w:type="spellEnd"/>
+            <w:r>
+              <w:rPr>
+                <w:sz w:val="24"/>
+                <w:szCs w:val="24"/>
+              </w:rPr>
+              <w:t>&gt;&lt;/</w:t>
+            </w:r>
+            <w:proofErr w:type="spellStart"/>
+            <w:r>
+              <w:rPr>
+                <w:sz w:val="24"/>
+                <w:szCs w:val="24"/>
+              </w:rPr>
+              <w:t>h1</w:t>
+            </w:r>
+            <w:proofErr w:type="spellEnd"/>
+            <w:r>
+              <w:rPr>
+                <w:sz w:val="24"/>
+                <w:szCs w:val="24"/>
+              </w:rPr>
+              <w:t>&gt;&lt;</w:t>
+            </w:r>
+            <w:proofErr w:type="spellStart"/>
+            <w:r>
+              <w:rPr>
+                <w:sz w:val="24"/>
+                <w:szCs w:val="24"/>
+              </w:rPr>
+              <w:t>h1</w:t>
+            </w:r>
+            <w:proofErr w:type="spellEnd"/>
+            <w:r>
+              <w:rPr>
+                <w:sz w:val="24"/>
+                <w:szCs w:val="24"/>
+              </w:rPr>
+              <w:t>&gt;&lt;/</w:t>
+            </w:r>
+            <w:proofErr w:type="spellStart"/>
+            <w:r>
+              <w:rPr>
+                <w:sz w:val="24"/>
+                <w:szCs w:val="24"/>
+              </w:rPr>
+              <w:t>h1</w:t>
+            </w:r>
+            <w:proofErr w:type="spellEnd"/>
+            <w:r>
+              <w:rPr>
+                <w:sz w:val="24"/>
+                <w:szCs w:val="24"/>
+              </w:rPr>
+              <w:t>&gt;&lt;</w:t>
+            </w:r>
+            <w:proofErr w:type="spellStart"/>
+            <w:r>
+              <w:rPr>
+                <w:sz w:val="24"/>
+                <w:szCs w:val="24"/>
+              </w:rPr>
+              <w:t>h1</w:t>
+            </w:r>
+            <w:proofErr w:type="spellEnd"/>
+            <w:r>
+              <w:rPr>
+                <w:sz w:val="24"/>
+                <w:szCs w:val="24"/>
+              </w:rPr>
+              <w:t>&gt;&lt;/</w:t>
+            </w:r>
+            <w:proofErr w:type="spellStart"/>
+            <w:r>
+              <w:rPr>
+                <w:sz w:val="24"/>
+                <w:szCs w:val="24"/>
+              </w:rPr>
+              <w:t>h1</w:t>
+            </w:r>
+            <w:proofErr w:type="spellEnd"/>
+            <w:r>
+              <w:rPr>
+                <w:sz w:val="24"/>
+                <w:szCs w:val="24"/>
+              </w:rPr>
+              <w:t>&gt;&lt;</w:t>
+            </w:r>
+            <w:proofErr w:type="spellStart"/>
+            <w:r>
+              <w:rPr>
+                <w:sz w:val="24"/>
+                <w:szCs w:val="24"/>
+              </w:rPr>
+              <w:t>h1</w:t>
+            </w:r>
+            <w:proofErr w:type="spellEnd"/>
+            <w:r>
+              <w:rPr>
+                <w:sz w:val="24"/>
+                <w:szCs w:val="24"/>
+              </w:rPr>
+              <w:t>&gt;&lt;/</w:t>
+            </w:r>
+            <w:proofErr w:type="spellStart"/>
+            <w:r>
+              <w:rPr>
+                <w:sz w:val="24"/>
+                <w:szCs w:val="24"/>
+              </w:rPr>
+              <w:t>h1</w:t>
+            </w:r>
+            <w:proofErr w:type="spellEnd"/>
+            <w:r>
+              <w:rPr>
+                <w:sz w:val="24"/>
+                <w:szCs w:val="24"/>
+              </w:rPr>
+              <w:t>&gt;</w:t>
+            </w:r>
+          </w:p>
+          <w:p>
+            <w:pPr>
+              <w:rPr>
+                <w:sz w:val="24"/>
+                <w:szCs w:val="24"/>
+              </w:rPr>
+            </w:pPr>
+            <w:r>
+              <w:rPr>
+                <w:sz w:val="24"/>
+                <w:szCs w:val="24"/>
+              </w:rPr>
+              <w:t>&lt;/div&gt;</w:t>
+            </w:r>
+          </w:p>
+        </w:tc>
+      </w:tr>
+    </w:tbl>
+    <w:p>
+      <w:pPr>
+        <w:rPr>
+          <w:sz w:val="24"/>
+          <w:szCs w:val="24"/>
+        </w:rPr>
+      </w:pPr>
+      <w:r>
+        <w:rPr>
+          <w:sz w:val="24"/>
+          <w:szCs w:val="24"/>
+        </w:rPr>
+        <w:t>&lt;/section&gt;</w:t>
+      </w:r>
+    </w:p>
+    <w:p>
+      <w:pPr>
+        <w:rPr>
+          <w:sz w:val="24"/>
+          <w:szCs w:val="24"/>
+        </w:rPr>
+      </w:pPr>
+      <w:r>
+        <w:rPr>
+          <w:sz w:val="24"/>
+          <w:szCs w:val="24"/>
+        </w:rPr>
+        <w:t>&lt;</w:t>
+      </w:r>
+      <w:proofErr w:type="gramStart"/>
+      <w:r>
+        <w:rPr>
+          <w:sz w:val="24"/>
+          <w:szCs w:val="24"/>
+        </w:rPr>
+        <w:t>section</w:t>
+      </w:r>
+      <w:proofErr w:type="gramEnd"/>
+      <w:r>
+        <w:rPr>
+          <w:sz w:val="24"/>
+          <w:szCs w:val="24"/>
+        </w:rPr>
+        <w:t>&gt;</w:t>
+      </w:r>
+    </w:p>
+    <w:p>
+      <w:pPr>
+        <w:rPr>
+          <w:sz w:val="24"/>
+          <w:szCs w:val="24"/>
+        </w:rPr>
+      </w:pPr>
+      <w:r>
+        <w:rPr>
+          <w:sz w:val="24"/>
+          <w:szCs w:val="24"/>
+        </w:rPr>
+        <w:t>&lt;</w:t>
+      </w:r>
+      <w:proofErr w:type="spellStart"/>
+      <w:r>
+        <w:rPr>
+          <w:sz w:val="24"/>
+          <w:szCs w:val="24"/>
+        </w:rPr>
+        <w:t>h1</w:t>
+      </w:r>
+      <w:proofErr w:type="spellEnd"/>
+      <w:r>
+        <w:rPr>
+          <w:sz w:val="24"/>
+          <w:szCs w:val="24"/>
+        </w:rPr>
+        <w:t>&gt;&lt;/</w:t>
+      </w:r>
+      <w:proofErr w:type="spellStart"/>
+      <w:r>
+        <w:rPr>
+          <w:sz w:val="24"/>
+          <w:szCs w:val="24"/>
+        </w:rPr>
+        <w:t>h1</w:t>
+      </w:r>
+      <w:proofErr w:type="spellEnd"/>
+      <w:r>
+        <w:rPr>
+          <w:sz w:val="24"/>
+          <w:szCs w:val="24"/>
+        </w:rPr>
+        <w:t>&gt;</w:t>
+      </w:r>
+    </w:p>
+    <w:tbl>
+      <w:tblPr>
+        <w:tblW w:w="10821" w:type="dxa"/>
+        <w:tblInd w:w="212" w:type="dxa"/>
+        <w:tblBorders>
+          <w:top w:val="single" w:sz="4" w:space="0" w:color="auto"/>
+          <w:left w:val="single" w:sz="4" w:space="0" w:color="auto"/>
+          <w:bottom w:val="single" w:sz="4" w:space="0" w:color="auto"/>
+          <w:right w:val="single" w:sz="4" w:space="0" w:color="auto"/>
+          <w:insideH w:val="single" w:sz="4" w:space="0" w:color="auto"/>
+          <w:insideV w:val="single" w:sz="4" w:space="0" w:color="auto"/>
+        </w:tblBorders>
+        <w:tblLayout w:type="fixed"/>
+        <w:tblLook w:val="0000"/>
+      </w:tblPr>
+      <w:tblGrid>
+        <w:gridCol w:w="2686"/>
+        <w:gridCol w:w="2790"/>
+        <w:gridCol w:w="2700"/>
+        <w:gridCol w:w="2645"/>
+      </w:tblGrid>
+      <w:tr>
         <w:tblPrEx>
           <w:tblCellMar>
             <w:top w:w="0" w:type="dxa"/>
@@ -1685,11 +2169,11 @@
           </w:tblCellMar>
         </w:tblPrEx>
         <w:trPr>
-          <w:trHeight w:val="3140"/>
+          <w:trHeight w:val="1898"/>
         </w:trPr>
         <w:tc>
           <w:tcPr>
-            <w:tcW w:w="11245" w:type="dxa"/>
+            <w:tcW w:w="2686" w:type="dxa"/>
           </w:tcPr>
           <w:p>
             <w:pPr>
@@ -1703,71 +2187,178 @@
                 <w:sz w:val="24"/>
                 <w:szCs w:val="24"/>
               </w:rPr>
-              <w:t>&lt;div</w:t>
-            </w:r>
-            <w:r>
-              <w:rPr>
-                <w:color w:val="FF0000"/>
+              <w:t>&lt;div&gt;</w:t>
+            </w:r>
+          </w:p>
+          <w:p>
+            <w:pPr>
+              <w:rPr>
+                <w:sz w:val="24"/>
+                <w:szCs w:val="24"/>
+              </w:rPr>
+            </w:pPr>
+            <w:r>
+              <w:rPr>
+                <w:sz w:val="24"/>
+                <w:szCs w:val="24"/>
+              </w:rPr>
+              <w:t>&lt;</w:t>
+            </w:r>
+            <w:proofErr w:type="spellStart"/>
+            <w:r>
+              <w:rPr>
+                <w:sz w:val="24"/>
+                <w:szCs w:val="24"/>
+              </w:rPr>
+              <w:t>img</w:t>
+            </w:r>
+            <w:proofErr w:type="spellEnd"/>
+            <w:r>
+              <w:rPr>
+                <w:sz w:val="24"/>
+                <w:szCs w:val="24"/>
+              </w:rPr>
+              <w:t xml:space="preserve"> </w:t>
+            </w:r>
+            <w:proofErr w:type="spellStart"/>
+            <w:r>
+              <w:rPr>
+                <w:sz w:val="24"/>
+                <w:szCs w:val="24"/>
+              </w:rPr>
+              <w:t>src</w:t>
+            </w:r>
+            <w:proofErr w:type="spellEnd"/>
+            <w:r>
+              <w:rPr>
                 <w:sz w:val="24"/>
                 <w:szCs w:val="24"/>
               </w:rPr>
               <w:t>&gt;</w:t>
             </w:r>
-            <w:r>
-              <w:rPr>
-                <w:color w:val="FF0000"/>
-                <w:sz w:val="24"/>
-                <w:szCs w:val="24"/>
-              </w:rPr>
-              <w:t>(class—about-me)</w:t>
-            </w:r>
-            <w:r>
-              <w:rPr>
-                <w:color w:val="FF0000"/>
-                <w:sz w:val="24"/>
-                <w:szCs w:val="24"/>
-              </w:rPr>
-              <w:t xml:space="preserve"> (</w:t>
-            </w:r>
-            <w:proofErr w:type="spellStart"/>
-            <w:r>
-              <w:rPr>
-                <w:color w:val="FF0000"/>
-                <w:sz w:val="24"/>
-                <w:szCs w:val="24"/>
-              </w:rPr>
-              <w:t>taxt-align:center</w:t>
-            </w:r>
-            <w:proofErr w:type="spellEnd"/>
-            <w:r>
-              <w:rPr>
-                <w:color w:val="FF0000"/>
-                <w:sz w:val="24"/>
-                <w:szCs w:val="24"/>
-              </w:rPr>
-              <w:t>)</w:t>
-            </w:r>
-            <w:r>
-              <w:rPr>
-                <w:color w:val="FF0000"/>
-                <w:sz w:val="24"/>
-                <w:szCs w:val="24"/>
-              </w:rPr>
-              <w:t>(</w:t>
-            </w:r>
-            <w:proofErr w:type="spellStart"/>
-            <w:r>
-              <w:rPr>
-                <w:color w:val="FF0000"/>
-                <w:sz w:val="24"/>
-                <w:szCs w:val="24"/>
-              </w:rPr>
-              <w:t>margin:20px</w:t>
-            </w:r>
-            <w:proofErr w:type="spellEnd"/>
-            <w:r>
-              <w:rPr>
-                <w:color w:val="FF0000"/>
+          </w:p>
+          <w:p>
+            <w:pPr>
+              <w:rPr>
+                <w:sz w:val="24"/>
+                <w:szCs w:val="24"/>
+              </w:rPr>
+            </w:pPr>
+            <w:r>
+              <w:rPr>
+                <w:sz w:val="24"/>
+                <w:szCs w:val="24"/>
+              </w:rPr>
+              <w:t>&lt;</w:t>
+            </w:r>
+            <w:proofErr w:type="spellStart"/>
+            <w:r>
+              <w:rPr>
+                <w:sz w:val="24"/>
+                <w:szCs w:val="24"/>
+              </w:rPr>
+              <w:t>h1</w:t>
+            </w:r>
+            <w:proofErr w:type="spellEnd"/>
+            <w:r>
+              <w:rPr>
+                <w:sz w:val="24"/>
+                <w:szCs w:val="24"/>
+              </w:rPr>
+              <w:t>&gt;&lt;/</w:t>
+            </w:r>
+            <w:proofErr w:type="spellStart"/>
+            <w:r>
+              <w:rPr>
+                <w:sz w:val="24"/>
+                <w:szCs w:val="24"/>
+              </w:rPr>
+              <w:t>h1</w:t>
+            </w:r>
+            <w:proofErr w:type="spellEnd"/>
+            <w:r>
+              <w:rPr>
+                <w:sz w:val="24"/>
+                <w:szCs w:val="24"/>
+              </w:rPr>
+              <w:t>&gt;</w:t>
+            </w:r>
+          </w:p>
+          <w:p>
+            <w:pPr>
+              <w:rPr>
+                <w:sz w:val="24"/>
+                <w:szCs w:val="24"/>
+              </w:rPr>
+            </w:pPr>
+            <w:r>
+              <w:rPr>
+                <w:sz w:val="24"/>
+                <w:szCs w:val="24"/>
+              </w:rPr>
+              <w:t>&lt;p&gt;&lt;/p&gt;</w:t>
+            </w:r>
+          </w:p>
+          <w:p>
+            <w:pPr>
+              <w:rPr>
+                <w:sz w:val="24"/>
+                <w:szCs w:val="24"/>
+              </w:rPr>
+            </w:pPr>
+            <w:r>
+              <w:rPr>
+                <w:sz w:val="24"/>
+                <w:szCs w:val="24"/>
+              </w:rPr>
+              <w:t xml:space="preserve"> &lt;/div&gt;</w:t>
+            </w:r>
+          </w:p>
+        </w:tc>
+        <w:tc>
+          <w:tcPr>
+            <w:tcW w:w="2790" w:type="dxa"/>
+          </w:tcPr>
+          <w:p>
+            <w:pPr>
+              <w:rPr>
+                <w:sz w:val="24"/>
+                <w:szCs w:val="24"/>
+              </w:rPr>
+            </w:pPr>
+            <w:r>
+              <w:rPr>
+                <w:sz w:val="24"/>
+                <w:szCs w:val="24"/>
+              </w:rPr>
+              <w:t>&lt;div&gt;</w:t>
+            </w:r>
+          </w:p>
+          <w:p>
+            <w:pPr>
+              <w:rPr>
+                <w:sz w:val="24"/>
+                <w:szCs w:val="24"/>
+              </w:rPr>
+            </w:pPr>
+            <w:r>
+              <w:rPr>
+                <w:sz w:val="24"/>
+                <w:szCs w:val="24"/>
+              </w:rPr>
+              <w:t>&lt;</w:t>
+            </w:r>
+            <w:proofErr w:type="spellStart"/>
+            <w:r>
+              <w:rPr>
+                <w:sz w:val="24"/>
+                <w:szCs w:val="24"/>
+              </w:rPr>
+              <w:t>img</w:t>
+            </w:r>
+            <w:proofErr w:type="spellEnd"/>
+            <w:r>
+              <w:rPr>
                 <w:sz w:val="24"/>
                 <w:szCs w:val="24"/>
               </w:rPr>
@@ -1776,20 +2367,18 @@
             <w:proofErr w:type="spellStart"/>
             <w:r>
               <w:rPr>
-                <w:color w:val="FF0000"/>
-                <w:sz w:val="24"/>
-                <w:szCs w:val="24"/>
-              </w:rPr>
-              <w:t>60px</w:t>
-            </w:r>
-            <w:proofErr w:type="spellEnd"/>
-            <w:r>
-              <w:rPr>
-                <w:color w:val="FF0000"/>
-                <w:sz w:val="24"/>
-                <w:szCs w:val="24"/>
-              </w:rPr>
-              <w:t>)</w:t>
+                <w:sz w:val="24"/>
+                <w:szCs w:val="24"/>
+              </w:rPr>
+              <w:t>src</w:t>
+            </w:r>
+            <w:proofErr w:type="spellEnd"/>
+            <w:r>
+              <w:rPr>
+                <w:sz w:val="24"/>
+                <w:szCs w:val="24"/>
+              </w:rPr>
+              <w:t>&gt;</w:t>
             </w:r>
           </w:p>
           <w:p>
@@ -1866,9 +2455,14 @@
                 <w:sz w:val="24"/>
                 <w:szCs w:val="24"/>
               </w:rPr>
-              <w:t>&lt;/div&gt;</w:t>
-            </w:r>
-          </w:p>
+              <w:t xml:space="preserve"> &lt;/div&gt;</w:t>
+            </w:r>
+          </w:p>
+        </w:tc>
+        <w:tc>
+          <w:tcPr>
+            <w:tcW w:w="2700" w:type="dxa"/>
+          </w:tcPr>
           <w:p>
             <w:pPr>
               <w:rPr>
@@ -1883,14 +2477,6 @@
               </w:rPr>
               <w:t>&lt;div&gt;</w:t>
             </w:r>
-            <w:r>
-              <w:rPr>
-                <w:color w:val="FF0000"/>
-                <w:sz w:val="24"/>
-                <w:szCs w:val="24"/>
-              </w:rPr>
-              <w:t>(class—“my-bio”)</w:t>
-            </w:r>
           </w:p>
           <w:p>
             <w:pPr>
@@ -1912,6 +2498,53 @@
                 <w:sz w:val="24"/>
                 <w:szCs w:val="24"/>
               </w:rPr>
+              <w:t>img</w:t>
+            </w:r>
+            <w:proofErr w:type="spellEnd"/>
+            <w:r>
+              <w:rPr>
+                <w:sz w:val="24"/>
+                <w:szCs w:val="24"/>
+              </w:rPr>
+              <w:t xml:space="preserve"> </w:t>
+            </w:r>
+            <w:proofErr w:type="spellStart"/>
+            <w:r>
+              <w:rPr>
+                <w:sz w:val="24"/>
+                <w:szCs w:val="24"/>
+              </w:rPr>
+              <w:t>src</w:t>
+            </w:r>
+            <w:proofErr w:type="spellEnd"/>
+            <w:r>
+              <w:rPr>
+                <w:sz w:val="24"/>
+                <w:szCs w:val="24"/>
+              </w:rPr>
+              <w:t>&gt;</w:t>
+            </w:r>
+          </w:p>
+          <w:p>
+            <w:pPr>
+              <w:rPr>
+                <w:sz w:val="24"/>
+                <w:szCs w:val="24"/>
+              </w:rPr>
+            </w:pPr>
+            <w:r>
+              <w:rPr>
+                <w:sz w:val="24"/>
+                <w:szCs w:val="24"/>
+              </w:rPr>
+              <w:t>&lt;</w:t>
+            </w:r>
+            <w:proofErr w:type="spellStart"/>
+            <w:r>
+              <w:rPr>
+                <w:sz w:val="24"/>
+                <w:szCs w:val="24"/>
+              </w:rPr>
               <w:t>h1</w:t>
             </w:r>
             <w:proofErr w:type="spellEnd"/>
@@ -1936,7 +2569,119 @@
                 <w:sz w:val="24"/>
                 <w:szCs w:val="24"/>
               </w:rPr>
-              <w:t>&gt;&lt;</w:t>
+              <w:t>&gt;</w:t>
+            </w:r>
+          </w:p>
+          <w:p>
+            <w:pPr>
+              <w:rPr>
+                <w:sz w:val="24"/>
+                <w:szCs w:val="24"/>
+              </w:rPr>
+            </w:pPr>
+            <w:r>
+              <w:rPr>
+                <w:sz w:val="24"/>
+                <w:szCs w:val="24"/>
+              </w:rPr>
+              <w:t>&lt;p&gt;&lt;/p&gt;</w:t>
+            </w:r>
+          </w:p>
+          <w:p>
+            <w:pPr>
+              <w:rPr>
+                <w:sz w:val="24"/>
+                <w:szCs w:val="24"/>
+              </w:rPr>
+            </w:pPr>
+            <w:r>
+              <w:rPr>
+                <w:sz w:val="24"/>
+                <w:szCs w:val="24"/>
+              </w:rPr>
+              <w:t xml:space="preserve"> &lt;/div&gt;</w:t>
+            </w:r>
+          </w:p>
+        </w:tc>
+        <w:tc>
+          <w:tcPr>
+            <w:tcW w:w="2645" w:type="dxa"/>
+          </w:tcPr>
+          <w:p>
+            <w:pPr>
+              <w:rPr>
+                <w:sz w:val="24"/>
+                <w:szCs w:val="24"/>
+              </w:rPr>
+            </w:pPr>
+            <w:r>
+              <w:rPr>
+                <w:sz w:val="24"/>
+                <w:szCs w:val="24"/>
+              </w:rPr>
+              <w:t>&lt;div&gt;</w:t>
+            </w:r>
+          </w:p>
+          <w:p>
+            <w:pPr>
+              <w:rPr>
+                <w:sz w:val="24"/>
+                <w:szCs w:val="24"/>
+              </w:rPr>
+            </w:pPr>
+            <w:r>
+              <w:rPr>
+                <w:sz w:val="24"/>
+                <w:szCs w:val="24"/>
+              </w:rPr>
+              <w:t>&lt;</w:t>
+            </w:r>
+            <w:proofErr w:type="spellStart"/>
+            <w:r>
+              <w:rPr>
+                <w:sz w:val="24"/>
+                <w:szCs w:val="24"/>
+              </w:rPr>
+              <w:t>img</w:t>
+            </w:r>
+            <w:proofErr w:type="spellEnd"/>
+            <w:r>
+              <w:rPr>
+                <w:sz w:val="24"/>
+                <w:szCs w:val="24"/>
+              </w:rPr>
+              <w:t xml:space="preserve"> </w:t>
+            </w:r>
+            <w:proofErr w:type="spellStart"/>
+            <w:r>
+              <w:rPr>
+                <w:sz w:val="24"/>
+                <w:szCs w:val="24"/>
+              </w:rPr>
+              <w:t>src</w:t>
+            </w:r>
+            <w:proofErr w:type="spellEnd"/>
+            <w:r>
+              <w:rPr>
+                <w:sz w:val="24"/>
+                <w:szCs w:val="24"/>
+              </w:rPr>
+              <w:t>&gt;</w:t>
+            </w:r>
+          </w:p>
+          <w:p>
+            <w:pPr>
+              <w:rPr>
+                <w:sz w:val="24"/>
+                <w:szCs w:val="24"/>
+              </w:rPr>
+            </w:pPr>
+            <w:r>
+              <w:rPr>
+                <w:sz w:val="24"/>
+                <w:szCs w:val="24"/>
+              </w:rPr>
+              <w:t>&lt;</w:t>
             </w:r>
             <w:proofErr w:type="spellStart"/>
             <w:r>
@@ -1968,70 +2713,6 @@
                 <w:sz w:val="24"/>
                 <w:szCs w:val="24"/>
               </w:rPr>
-              <w:t>&gt;&lt;</w:t>
-            </w:r>
-            <w:proofErr w:type="spellStart"/>
-            <w:r>
-              <w:rPr>
-                <w:sz w:val="24"/>
-                <w:szCs w:val="24"/>
-              </w:rPr>
-              <w:t>h1</w:t>
-            </w:r>
-            <w:proofErr w:type="spellEnd"/>
-            <w:r>
-              <w:rPr>
-                <w:sz w:val="24"/>
-                <w:szCs w:val="24"/>
-              </w:rPr>
-              <w:t>&gt;&lt;/</w:t>
-            </w:r>
-            <w:proofErr w:type="spellStart"/>
-            <w:r>
-              <w:rPr>
-                <w:sz w:val="24"/>
-                <w:szCs w:val="24"/>
-              </w:rPr>
-              <w:t>h1</w:t>
-            </w:r>
-            <w:proofErr w:type="spellEnd"/>
-            <w:r>
-              <w:rPr>
-                <w:sz w:val="24"/>
-                <w:szCs w:val="24"/>
-              </w:rPr>
-              <w:t>&gt;&lt;</w:t>
-            </w:r>
-            <w:proofErr w:type="spellStart"/>
-            <w:r>
-              <w:rPr>
-                <w:sz w:val="24"/>
-                <w:szCs w:val="24"/>
-              </w:rPr>
-              <w:t>h1</w:t>
-            </w:r>
-            <w:proofErr w:type="spellEnd"/>
-            <w:r>
-              <w:rPr>
-                <w:sz w:val="24"/>
-                <w:szCs w:val="24"/>
-              </w:rPr>
-              <w:t>&gt;&lt;/</w:t>
-            </w:r>
-            <w:proofErr w:type="spellStart"/>
-            <w:r>
-              <w:rPr>
-                <w:sz w:val="24"/>
-                <w:szCs w:val="24"/>
-              </w:rPr>
-              <w:t>h1</w:t>
-            </w:r>
-            <w:proofErr w:type="spellEnd"/>
-            <w:r>
-              <w:rPr>
-                <w:sz w:val="24"/>
-                <w:szCs w:val="24"/>
-              </w:rPr>
               <w:t>&gt;</w:t>
             </w:r>
           </w:p>
@@ -2047,7 +2728,22 @@
                 <w:sz w:val="24"/>
                 <w:szCs w:val="24"/>
               </w:rPr>
-              <w:t>&lt;/div&gt;</w:t>
+              <w:t>&lt;p&gt;&lt;/p&gt;</w:t>
+            </w:r>
+          </w:p>
+          <w:p>
+            <w:pPr>
+              <w:rPr>
+                <w:sz w:val="24"/>
+                <w:szCs w:val="24"/>
+              </w:rPr>
+            </w:pPr>
+            <w:r>
+              <w:rPr>
+                <w:sz w:val="24"/>
+                <w:szCs w:val="24"/>
+              </w:rPr>
+              <w:t xml:space="preserve"> &lt;/div&gt;</w:t>
             </w:r>
           </w:p>
         </w:tc>
@@ -2065,6 +2761,7 @@
           <w:sz w:val="24"/>
           <w:szCs w:val="24"/>
         </w:rPr>
+        <w:lastRenderedPageBreak/>
         <w:t>&lt;/section&gt;</w:t>
       </w:r>
     </w:p>
@@ -2657,7 +3354,7 @@
   <a:extraClrSchemeLst/>
   <a:extLst>
     <a:ext uri="{05A4C25C-085E-4340-85A3-A5531E510DB2}">
-      <thm15:themeFamily xmlns="" xmlns:thm15="http://schemas.microsoft.com/office/thememl/2012/main" name="Office Theme" id="{62F939B6-93AF-4DB8-9C6B-D6C7DFDC589F}" vid="{4A3C46E8-61CC-4603-A589-7422A47A8E4A}"/>
+      <thm15:themeFamily xmlns:thm15="http://schemas.microsoft.com/office/thememl/2012/main" xmlns="" name="Office Theme" id="{62F939B6-93AF-4DB8-9C6B-D6C7DFDC589F}" vid="{4A3C46E8-61CC-4603-A589-7422A47A8E4A}"/>
     </a:ext>
   </a:extLst>
 </a:theme>
@@ -2668,7 +3365,7 @@
 </file>
 
 <file path=customXml/itemProps1.xml><?xml version="1.0" encoding="utf-8"?>
-<ds:datastoreItem xmlns:ds="http://schemas.openxmlformats.org/officeDocument/2006/customXml" ds:itemID="{D9E3D2F6-5BD2-4E57-ABA1-82870423F8B6}">
+<ds:datastoreItem xmlns:ds="http://schemas.openxmlformats.org/officeDocument/2006/customXml" ds:itemID="{C0E179DA-4AD6-4233-8121-9D4EA9D2374A}">
   <ds:schemaRefs>
     <ds:schemaRef ds:uri="http://schemas.openxmlformats.org/officeDocument/2006/bibliography"/>
   </ds:schemaRefs>

</xml_diff>